<commit_message>
Adding basic climbing mechanics, filling out sea area in design document
</commit_message>
<xml_diff>
--- a/Assets/Dreammi Design Document.docx
+++ b/Assets/Dreammi Design Document.docx
@@ -10,21 +10,12 @@
           <w:szCs w:val="32"/>
         </w:rPr>
       </w:pPr>
-      <w:proofErr w:type="spellStart"/>
       <w:r>
         <w:rPr>
           <w:sz w:val="32"/>
           <w:szCs w:val="32"/>
         </w:rPr>
-        <w:t>Dreammi</w:t>
-      </w:r>
-      <w:proofErr w:type="spellEnd"/>
-      <w:r>
-        <w:rPr>
-          <w:sz w:val="32"/>
-          <w:szCs w:val="32"/>
-        </w:rPr>
-        <w:t xml:space="preserve"> Design Document</w:t>
+        <w:t>Dreammi Design Document</w:t>
       </w:r>
     </w:p>
     <w:p>
@@ -60,13 +51,8 @@
       <w:pPr>
         <w:ind w:firstLine="360"/>
       </w:pPr>
-      <w:proofErr w:type="spellStart"/>
-      <w:r>
-        <w:t>Dreammi</w:t>
-      </w:r>
-      <w:proofErr w:type="spellEnd"/>
-      <w:r>
-        <w:t xml:space="preserve"> is an exploratory adventure game about a girl and her dreams. As she experiences more and more of the world around her, she will have dreams about her experiences.</w:t>
+      <w:r>
+        <w:t>Dreammi is an exploratory adventure game about a girl and her dreams. As she experiences more and more of the world around her, she will have dreams about her experiences.</w:t>
       </w:r>
     </w:p>
     <w:p>
@@ -101,13 +87,50 @@
     </w:p>
     <w:p>
       <w:pPr>
+        <w:ind w:firstLine="360"/>
+      </w:pPr>
+      <w:r>
+        <w:t>The player controls a character which can mov</w:t>
+      </w:r>
+      <w:r>
+        <w:t xml:space="preserve">e left, right, jump, swim, and climb. </w:t>
+      </w:r>
+      <w:r>
+        <w:t xml:space="preserve">The way in which she experiences the world is by passing through “areas of influence.” These areas will appear as large, round, and slightly obfuscated </w:t>
+      </w:r>
+      <w:r>
+        <w:t>areas when not visited. After being visited, they will no longer be shown, marking them as “experienced.” When the player collects all the areas of influence in a region, the edges of the screen will glow slightly and the player will be prompted to go to sleep.</w:t>
+      </w:r>
+    </w:p>
+    <w:p>
+      <w:pPr>
+        <w:ind w:firstLine="360"/>
+      </w:pPr>
+      <w:r>
+        <w:t xml:space="preserve">If the player tries to sleep when they aren’t ready to experience a region in the dream world, they will be told that they aren’t sleepy. </w:t>
+      </w:r>
+      <w:r>
+        <w:t xml:space="preserve">When they’re ready to sleep, they will be transported to </w:t>
+      </w:r>
+      <w:r>
+        <w:t>a dream world of the region they just completed.</w:t>
+      </w:r>
+      <w:r>
+        <w:t xml:space="preserve"> After they complete the dream, a golden item will appear in the region that they must collect.</w:t>
+      </w:r>
+    </w:p>
+    <w:p>
+      <w:pPr>
+        <w:ind w:firstLine="360"/>
+      </w:pPr>
+      <w:r>
+        <w:t>Upon collection of all three of these golden items (which combine to form a cat), the player will have one final dream about cats.</w:t>
+      </w:r>
+    </w:p>
+    <w:p>
+      <w:pPr>
         <w:ind w:left="360"/>
       </w:pPr>
-      <w:r>
-        <w:t xml:space="preserve">The player controls a character which can move left, right, jump, and climb. </w:t>
-      </w:r>
-      <w:bookmarkStart w:id="0" w:name="_GoBack"/>
-      <w:bookmarkEnd w:id="0"/>
     </w:p>
     <w:p>
       <w:pPr>
@@ -220,8 +243,120 @@
         <w:rPr>
           <w:b/>
         </w:rPr>
-        <w:t xml:space="preserve"> Sea?</w:t>
-      </w:r>
+        <w:t xml:space="preserve"> Sea</w:t>
+      </w:r>
+    </w:p>
+    <w:p>
+      <w:pPr>
+        <w:rPr>
+          <w:b/>
+        </w:rPr>
+      </w:pPr>
+    </w:p>
+    <w:p>
+      <w:pPr>
+        <w:ind w:firstLine="360"/>
+      </w:pPr>
+      <w:r>
+        <w:t xml:space="preserve">The sea is an open expanse </w:t>
+      </w:r>
+      <w:r>
+        <w:t xml:space="preserve">with </w:t>
+      </w:r>
+      <w:r>
+        <w:t xml:space="preserve">many animals </w:t>
+      </w:r>
+      <w:r>
+        <w:t xml:space="preserve">(turtles, fish) </w:t>
+      </w:r>
+      <w:r>
+        <w:t xml:space="preserve">swimming around in the foreground. </w:t>
+      </w:r>
+      <w:r>
+        <w:t>The player accesses this area by jumping off the cliff from the grasslands and can only get back via a ladder along the edge of the cliff.</w:t>
+      </w:r>
+      <w:r>
+        <w:t xml:space="preserve"> </w:t>
+      </w:r>
+      <w:r>
+        <w:t>The right side of the area is a slightly shallow expanse.</w:t>
+      </w:r>
+      <w:r>
+        <w:t xml:space="preserve"> </w:t>
+      </w:r>
+      <w:r>
+        <w:t>A sandy bottom with a forest of kelp lines the bottom.</w:t>
+      </w:r>
+      <w:r>
+        <w:t xml:space="preserve"> To the left, a very deep drop-off allows the player to explore deeper ocean.</w:t>
+      </w:r>
+      <w:r>
+        <w:t xml:space="preserve"> As the sea gets deeper, the background gradiates from a blue to dark blue. </w:t>
+      </w:r>
+      <w:r>
+        <w:t xml:space="preserve"> </w:t>
+      </w:r>
+      <w:r>
+        <w:t xml:space="preserve">A sperm whale </w:t>
+      </w:r>
+      <w:r>
+        <w:t xml:space="preserve">is swimming in the background of the </w:t>
+      </w:r>
+      <w:r>
+        <w:t>deep-sea</w:t>
+      </w:r>
+      <w:r>
+        <w:t xml:space="preserve"> area.</w:t>
+      </w:r>
+      <w:r>
+        <w:t xml:space="preserve"> In the bottom corner, a golden item sits behind a locked cage.</w:t>
+      </w:r>
+      <w:bookmarkStart w:id="0" w:name="_GoBack"/>
+      <w:bookmarkEnd w:id="0"/>
+    </w:p>
+    <w:p>
+      <w:pPr>
+        <w:ind w:firstLine="360"/>
+      </w:pPr>
+      <w:r>
+        <w:t>If th</w:t>
+      </w:r>
+      <w:r>
+        <w:t>e player collides with the sperm whale</w:t>
+      </w:r>
+      <w:r>
+        <w:t xml:space="preserve">, it will cause the </w:t>
+      </w:r>
+      <w:r>
+        <w:t>whale</w:t>
+      </w:r>
+      <w:r>
+        <w:t xml:space="preserve"> to </w:t>
+      </w:r>
+      <w:r>
+        <w:t xml:space="preserve">swim toward the player quickly and swallow them. The screen will go dark for a couple seconds while the sounds of water sloshing plays, then they will appear </w:t>
+      </w:r>
+      <w:r>
+        <w:t>landing back on the cliff with a large splash of particles.</w:t>
+      </w:r>
+    </w:p>
+    <w:p>
+      <w:pPr>
+        <w:ind w:firstLine="360"/>
+      </w:pPr>
+      <w:r>
+        <w:t>While in the sea, the player will sit stationary until they supply input on an axis.</w:t>
+      </w:r>
+      <w:r>
+        <w:t xml:space="preserve"> </w:t>
+      </w:r>
+    </w:p>
+    <w:p>
+      <w:pPr>
+        <w:rPr>
+          <w:b/>
+        </w:rPr>
+      </w:pPr>
     </w:p>
     <w:p>
       <w:pPr>
@@ -238,8 +373,64 @@
         <w:rPr>
           <w:b/>
         </w:rPr>
-        <w:t>The Sea? Dream</w:t>
-      </w:r>
+        <w:lastRenderedPageBreak/>
+        <w:t>T</w:t>
+      </w:r>
+      <w:r>
+        <w:rPr>
+          <w:b/>
+        </w:rPr>
+        <w:t>he Sea</w:t>
+      </w:r>
+      <w:r>
+        <w:rPr>
+          <w:b/>
+        </w:rPr>
+        <w:t xml:space="preserve"> Dream</w:t>
+      </w:r>
+    </w:p>
+    <w:p>
+      <w:pPr>
+        <w:rPr>
+          <w:b/>
+        </w:rPr>
+      </w:pPr>
+    </w:p>
+    <w:p>
+      <w:pPr>
+        <w:ind w:firstLine="360"/>
+      </w:pPr>
+      <w:r>
+        <w:t xml:space="preserve">The sea dream contains a very deep pit with </w:t>
+      </w:r>
+      <w:r>
+        <w:t xml:space="preserve">fragmented areas of water. </w:t>
+      </w:r>
+      <w:r>
+        <w:t>The objective of the dream is to climb out of the pit beginning from the bottom. As the dream progresses, the bottom of the area</w:t>
+      </w:r>
+      <w:r>
+        <w:t xml:space="preserve"> falls out into pure blackness.</w:t>
+      </w:r>
+    </w:p>
+    <w:p>
+      <w:pPr>
+        <w:ind w:firstLine="360"/>
+      </w:pPr>
+      <w:r>
+        <w:t xml:space="preserve">The climb consists of difficult platforming techniques due to the abnormal shapes of the water (L shapes in places, where the player must drop onto a platform from the </w:t>
+      </w:r>
+      <w:r>
+        <w:t>extended water above)</w:t>
+      </w:r>
+      <w:r>
+        <w:t>. If they fall into the darkness they wake up. If they make it out of the pit, they see a brief cutscene showing the unlocking cage containing the golden item.</w:t>
+      </w:r>
+    </w:p>
+    <w:p>
+      <w:pPr>
+        <w:ind w:firstLine="360"/>
+      </w:pPr>
     </w:p>
     <w:p>
       <w:pPr>
@@ -266,94 +457,6 @@
       </w:r>
     </w:p>
     <w:p/>
-    <w:p>
-      <w:r>
-        <w:t>1. Overview:</w:t>
-      </w:r>
-    </w:p>
-    <w:p>
-      <w:r>
-        <w:tab/>
-      </w:r>
-    </w:p>
-    <w:p/>
-    <w:p>
-      <w:r>
-        <w:t xml:space="preserve">2. </w:t>
-      </w:r>
-      <w:r>
-        <w:t xml:space="preserve">The </w:t>
-      </w:r>
-      <w:r>
-        <w:t>Environments</w:t>
-      </w:r>
-      <w:r>
-        <w:t>:</w:t>
-      </w:r>
-    </w:p>
-    <w:p>
-      <w:r>
-        <w:tab/>
-        <w:t>There are three main environments in the game</w:t>
-      </w:r>
-      <w:r>
-        <w:t>:</w:t>
-      </w:r>
-    </w:p>
-    <w:p>
-      <w:pPr>
-        <w:pStyle w:val="ListParagraph"/>
-        <w:numPr>
-          <w:ilvl w:val="0"/>
-          <w:numId w:val="1"/>
-        </w:numPr>
-      </w:pPr>
-      <w:r>
-        <w:t>The grasslands, plains</w:t>
-      </w:r>
-    </w:p>
-    <w:p>
-      <w:pPr>
-        <w:pStyle w:val="ListParagraph"/>
-        <w:numPr>
-          <w:ilvl w:val="0"/>
-          <w:numId w:val="1"/>
-        </w:numPr>
-      </w:pPr>
-      <w:r>
-        <w:t>The underground volcano caves</w:t>
-      </w:r>
-    </w:p>
-    <w:p>
-      <w:pPr>
-        <w:pStyle w:val="ListParagraph"/>
-        <w:numPr>
-          <w:ilvl w:val="0"/>
-          <w:numId w:val="1"/>
-        </w:numPr>
-      </w:pPr>
-      <w:r>
-        <w:t xml:space="preserve">The </w:t>
-      </w:r>
-      <w:r>
-        <w:t>sea</w:t>
-      </w:r>
-    </w:p>
-    <w:p/>
-    <w:p>
-      <w:r>
-        <w:t>3. The grasslands, plains</w:t>
-      </w:r>
-    </w:p>
-    <w:p>
-      <w:r>
-        <w:tab/>
-        <w:t xml:space="preserve">This area is </w:t>
-      </w:r>
-      <w:r>
-        <w:t xml:space="preserve">a large, open expanse with several trees lining the area. </w:t>
-      </w:r>
-    </w:p>
     <w:sectPr>
       <w:pgSz w:w="12240" w:h="15840"/>
       <w:pgMar w:top="1440" w:right="1440" w:bottom="1440" w:left="1440" w:header="720" w:footer="720" w:gutter="0"/>
@@ -785,6 +888,7 @@
     <w:lsdException w:name="HTML Sample" w:semiHidden="1" w:unhideWhenUsed="1"/>
     <w:lsdException w:name="HTML Typewriter" w:semiHidden="1" w:unhideWhenUsed="1"/>
     <w:lsdException w:name="HTML Variable" w:semiHidden="1" w:unhideWhenUsed="1"/>
+    <w:lsdException w:name="Normal Table" w:semiHidden="1" w:unhideWhenUsed="1"/>
     <w:lsdException w:name="annotation subject" w:semiHidden="1" w:unhideWhenUsed="1"/>
     <w:lsdException w:name="No List" w:semiHidden="1" w:unhideWhenUsed="1"/>
     <w:lsdException w:name="Outline List 1" w:semiHidden="1" w:unhideWhenUsed="1"/>
@@ -830,9 +934,11 @@
     <w:lsdException w:name="Table Subtle 1" w:semiHidden="1" w:unhideWhenUsed="1"/>
     <w:lsdException w:name="Table Subtle 2" w:semiHidden="1" w:unhideWhenUsed="1"/>
     <w:lsdException w:name="Table Web 1" w:semiHidden="1" w:unhideWhenUsed="1"/>
+    <w:lsdException w:name="Table Web 2" w:semiHidden="1" w:unhideWhenUsed="1"/>
     <w:lsdException w:name="Table Web 3" w:semiHidden="1" w:unhideWhenUsed="1"/>
     <w:lsdException w:name="Balloon Text" w:semiHidden="1" w:unhideWhenUsed="1"/>
     <w:lsdException w:name="Table Grid" w:uiPriority="39"/>
+    <w:lsdException w:name="Table Theme" w:semiHidden="1" w:unhideWhenUsed="1"/>
     <w:lsdException w:name="Note Level 1" w:semiHidden="1" w:unhideWhenUsed="1"/>
     <w:lsdException w:name="Note Level 2" w:semiHidden="1" w:unhideWhenUsed="1"/>
     <w:lsdException w:name="Note Level 3" w:semiHidden="1" w:unhideWhenUsed="1"/>

</xml_diff>